<commit_message>
can i do this shit now?
</commit_message>
<xml_diff>
--- a/src/documentation/SISTEMA DE GESTÃO DE RECURSOS HUMANOS.docx
+++ b/src/documentation/SISTEMA DE GESTÃO DE RECURSOS HUMANOS.docx
@@ -4,6 +4,7 @@
   <w:body>
     <w:p>
       <w:pPr>
+        <w:ind w:left="708" w:firstLine="708"/>
         <w:jc w:val="center"/>
         <w:rPr>
           <w:rFonts w:ascii="Times New Roman" w:hAnsi="Times New Roman" w:cs="Times New Roman"/>
@@ -115,6 +116,13 @@
     </w:p>
     <w:sdt>
       <w:sdtPr>
+        <w:rPr>
+          <w:rFonts w:asciiTheme="minorHAnsi" w:eastAsiaTheme="minorHAnsi" w:hAnsiTheme="minorHAnsi" w:cstheme="minorBidi"/>
+          <w:color w:val="auto"/>
+          <w:sz w:val="22"/>
+          <w:szCs w:val="22"/>
+          <w:lang w:eastAsia="en-US"/>
+        </w:rPr>
         <w:id w:val="-1157994122"/>
         <w:docPartObj>
           <w:docPartGallery w:val="Table of Contents"/>
@@ -123,13 +131,8 @@
       </w:sdtPr>
       <w:sdtEndPr>
         <w:rPr>
-          <w:rFonts w:asciiTheme="minorHAnsi" w:eastAsiaTheme="minorHAnsi" w:hAnsiTheme="minorHAnsi" w:cstheme="minorBidi"/>
           <w:b/>
           <w:bCs/>
-          <w:color w:val="auto"/>
-          <w:sz w:val="22"/>
-          <w:szCs w:val="22"/>
-          <w:lang w:eastAsia="en-US"/>
         </w:rPr>
       </w:sdtEndPr>
       <w:sdtContent>
@@ -302,21 +305,7 @@
                 <w:rStyle w:val="Hyperlink"/>
                 <w:noProof/>
               </w:rPr>
-              <w:t>As classificações d</w:t>
-            </w:r>
-            <w:r>
-              <w:rPr>
-                <w:rStyle w:val="Hyperlink"/>
-                <w:noProof/>
-              </w:rPr>
-              <w:t>a</w:t>
-            </w:r>
-            <w:r>
-              <w:rPr>
-                <w:rStyle w:val="Hyperlink"/>
-                <w:noProof/>
-              </w:rPr>
-              <w:t>s entidades</w:t>
+              <w:t>As classificações das entidades</w:t>
             </w:r>
             <w:r>
               <w:rPr>
@@ -1339,29 +1328,15 @@
           <w:sz w:val="20"/>
           <w:szCs w:val="20"/>
         </w:rPr>
-        <w:t xml:space="preserve">Nome, Sobrenome, </w:t>
-      </w:r>
-    </w:p>
-    <w:p>
-      <w:pPr>
-        <w:pStyle w:val="PargrafodaLista"/>
-        <w:numPr>
-          <w:ilvl w:val="0"/>
-          <w:numId w:val="1"/>
-        </w:numPr>
-        <w:rPr>
-          <w:rFonts w:ascii="Times New Roman" w:hAnsi="Times New Roman" w:cs="Times New Roman"/>
-          <w:sz w:val="20"/>
-          <w:szCs w:val="20"/>
-        </w:rPr>
-      </w:pPr>
-      <w:r>
-        <w:rPr>
-          <w:rFonts w:ascii="Times New Roman" w:hAnsi="Times New Roman" w:cs="Times New Roman"/>
-          <w:sz w:val="20"/>
-          <w:szCs w:val="20"/>
-        </w:rPr>
-        <w:t xml:space="preserve">E-mail, </w:t>
+        <w:t>Nome</w:t>
+      </w:r>
+      <w:r>
+        <w:rPr>
+          <w:rFonts w:ascii="Times New Roman" w:hAnsi="Times New Roman" w:cs="Times New Roman"/>
+          <w:sz w:val="20"/>
+          <w:szCs w:val="20"/>
+        </w:rPr>
+        <w:t>,</w:t>
       </w:r>
     </w:p>
     <w:p>
@@ -1566,28 +1541,6 @@
           <w:sz w:val="20"/>
           <w:szCs w:val="20"/>
         </w:rPr>
-        <w:t>ID Gerente (chave estrangeira),</w:t>
-      </w:r>
-    </w:p>
-    <w:p>
-      <w:pPr>
-        <w:pStyle w:val="PargrafodaLista"/>
-        <w:numPr>
-          <w:ilvl w:val="0"/>
-          <w:numId w:val="1"/>
-        </w:numPr>
-        <w:rPr>
-          <w:rFonts w:ascii="Times New Roman" w:hAnsi="Times New Roman" w:cs="Times New Roman"/>
-          <w:sz w:val="20"/>
-          <w:szCs w:val="20"/>
-        </w:rPr>
-      </w:pPr>
-      <w:r>
-        <w:rPr>
-          <w:rFonts w:ascii="Times New Roman" w:hAnsi="Times New Roman" w:cs="Times New Roman"/>
-          <w:sz w:val="20"/>
-          <w:szCs w:val="20"/>
-        </w:rPr>
         <w:t>Nome do departamento</w:t>
       </w:r>
     </w:p>
@@ -1913,46 +1866,46 @@
           <w:sz w:val="20"/>
           <w:szCs w:val="20"/>
         </w:rPr>
+        <w:t>Valor,</w:t>
+      </w:r>
+    </w:p>
+    <w:p>
+      <w:pPr>
+        <w:pStyle w:val="PargrafodaLista"/>
+        <w:numPr>
+          <w:ilvl w:val="0"/>
+          <w:numId w:val="1"/>
+        </w:numPr>
+        <w:rPr>
+          <w:rFonts w:ascii="Times New Roman" w:hAnsi="Times New Roman" w:cs="Times New Roman"/>
+          <w:sz w:val="20"/>
+          <w:szCs w:val="20"/>
+        </w:rPr>
+      </w:pPr>
+      <w:r>
+        <w:rPr>
+          <w:rFonts w:ascii="Times New Roman" w:hAnsi="Times New Roman" w:cs="Times New Roman"/>
+          <w:sz w:val="20"/>
+          <w:szCs w:val="20"/>
+        </w:rPr>
+        <w:t>ID Funcionário (chave estrangeira)</w:t>
+      </w:r>
+    </w:p>
+    <w:p>
+      <w:pPr>
+        <w:rPr>
+          <w:rFonts w:ascii="Times New Roman" w:hAnsi="Times New Roman" w:cs="Times New Roman"/>
+          <w:sz w:val="20"/>
+          <w:szCs w:val="20"/>
+        </w:rPr>
+      </w:pPr>
+      <w:r>
+        <w:rPr>
+          <w:rFonts w:ascii="Times New Roman" w:hAnsi="Times New Roman" w:cs="Times New Roman"/>
+          <w:sz w:val="20"/>
+          <w:szCs w:val="20"/>
+        </w:rPr>
         <w:lastRenderedPageBreak/>
-        <w:t>Valor,</w:t>
-      </w:r>
-    </w:p>
-    <w:p>
-      <w:pPr>
-        <w:pStyle w:val="PargrafodaLista"/>
-        <w:numPr>
-          <w:ilvl w:val="0"/>
-          <w:numId w:val="1"/>
-        </w:numPr>
-        <w:rPr>
-          <w:rFonts w:ascii="Times New Roman" w:hAnsi="Times New Roman" w:cs="Times New Roman"/>
-          <w:sz w:val="20"/>
-          <w:szCs w:val="20"/>
-        </w:rPr>
-      </w:pPr>
-      <w:r>
-        <w:rPr>
-          <w:rFonts w:ascii="Times New Roman" w:hAnsi="Times New Roman" w:cs="Times New Roman"/>
-          <w:sz w:val="20"/>
-          <w:szCs w:val="20"/>
-        </w:rPr>
-        <w:t>ID Funcionário (chave estrangeira)</w:t>
-      </w:r>
-    </w:p>
-    <w:p>
-      <w:pPr>
-        <w:rPr>
-          <w:rFonts w:ascii="Times New Roman" w:hAnsi="Times New Roman" w:cs="Times New Roman"/>
-          <w:sz w:val="20"/>
-          <w:szCs w:val="20"/>
-        </w:rPr>
-      </w:pPr>
-      <w:r>
-        <w:rPr>
-          <w:rFonts w:ascii="Times New Roman" w:hAnsi="Times New Roman" w:cs="Times New Roman"/>
-          <w:sz w:val="20"/>
-          <w:szCs w:val="20"/>
-        </w:rPr>
         <w:t xml:space="preserve">A entidade </w:t>
       </w:r>
       <w:r>
@@ -2160,7 +2113,24 @@
           <w:sz w:val="20"/>
           <w:szCs w:val="20"/>
         </w:rPr>
-        <w:t xml:space="preserve"> – um funcionário está em apenas um departamento, mas um departamento pode ter vários funcionários.</w:t>
+        <w:t xml:space="preserve"> – um funcionário </w:t>
+      </w:r>
+      <w:r>
+        <w:rPr>
+          <w:rFonts w:ascii="Times New Roman" w:hAnsi="Times New Roman" w:cs="Times New Roman"/>
+          <w:sz w:val="20"/>
+          <w:szCs w:val="20"/>
+          <w:u w:val="single"/>
+        </w:rPr>
+        <w:t>está</w:t>
+      </w:r>
+      <w:r>
+        <w:rPr>
+          <w:rFonts w:ascii="Times New Roman" w:hAnsi="Times New Roman" w:cs="Times New Roman"/>
+          <w:sz w:val="20"/>
+          <w:szCs w:val="20"/>
+        </w:rPr>
+        <w:t xml:space="preserve"> em apenas um departamento, mas um departamento pode ter vários funcionários.</w:t>
       </w:r>
     </w:p>
     <w:p>
@@ -2310,6 +2280,28 @@
     </w:p>
     <w:p>
       <w:pPr>
+        <w:pStyle w:val="PargrafodaLista"/>
+        <w:numPr>
+          <w:ilvl w:val="0"/>
+          <w:numId w:val="1"/>
+        </w:numPr>
+        <w:rPr>
+          <w:rFonts w:ascii="Times New Roman" w:hAnsi="Times New Roman" w:cs="Times New Roman"/>
+          <w:sz w:val="20"/>
+          <w:szCs w:val="20"/>
+        </w:rPr>
+      </w:pPr>
+      <w:r>
+        <w:rPr>
+          <w:rFonts w:ascii="Times New Roman" w:hAnsi="Times New Roman" w:cs="Times New Roman"/>
+          <w:sz w:val="20"/>
+          <w:szCs w:val="20"/>
+        </w:rPr>
+        <w:t>N:M (cargos). Um cargo está associado a vários benefícios. E benefícios está associado a vários cargos</w:t>
+      </w:r>
+    </w:p>
+    <w:p>
+      <w:pPr>
         <w:rPr>
           <w:rFonts w:ascii="Times New Roman" w:hAnsi="Times New Roman" w:cs="Times New Roman"/>
           <w:sz w:val="20"/>
@@ -2379,6 +2371,28 @@
     </w:p>
     <w:p>
       <w:pPr>
+        <w:pStyle w:val="PargrafodaLista"/>
+        <w:numPr>
+          <w:ilvl w:val="0"/>
+          <w:numId w:val="1"/>
+        </w:numPr>
+        <w:rPr>
+          <w:rFonts w:ascii="Times New Roman" w:hAnsi="Times New Roman" w:cs="Times New Roman"/>
+          <w:sz w:val="20"/>
+          <w:szCs w:val="20"/>
+        </w:rPr>
+      </w:pPr>
+      <w:r>
+        <w:rPr>
+          <w:rFonts w:ascii="Times New Roman" w:hAnsi="Times New Roman" w:cs="Times New Roman"/>
+          <w:sz w:val="20"/>
+          <w:szCs w:val="20"/>
+        </w:rPr>
+        <w:t>N:M (departamento) – um departamento oferece vários treinamentos. Um treinamento está presente em vários departamentos.</w:t>
+      </w:r>
+    </w:p>
+    <w:p>
+      <w:pPr>
         <w:rPr>
           <w:rFonts w:ascii="Times New Roman" w:hAnsi="Times New Roman" w:cs="Times New Roman"/>
           <w:sz w:val="20"/>
@@ -2421,7 +2435,46 @@
           <w:sz w:val="20"/>
           <w:szCs w:val="20"/>
         </w:rPr>
-        <w:t>1:N (funcionários) – um funcionário pode possuir mais de uma folha de pagamentos. Mas as folhas de pagamento possuem apenas um funcionário</w:t>
+        <w:t xml:space="preserve">1:N (funcionários) – um </w:t>
+      </w:r>
+      <w:r>
+        <w:rPr>
+          <w:rFonts w:ascii="Times New Roman" w:hAnsi="Times New Roman" w:cs="Times New Roman"/>
+          <w:sz w:val="20"/>
+          <w:szCs w:val="20"/>
+          <w:u w:val="single"/>
+        </w:rPr>
+        <w:t>funcionário</w:t>
+      </w:r>
+      <w:r>
+        <w:rPr>
+          <w:rFonts w:ascii="Times New Roman" w:hAnsi="Times New Roman" w:cs="Times New Roman"/>
+          <w:sz w:val="20"/>
+          <w:szCs w:val="20"/>
+        </w:rPr>
+        <w:t xml:space="preserve"> pode possuir mais de uma folha de pagamentos. Mas as folhas de pagamento possuem apenas um funcionário</w:t>
+      </w:r>
+    </w:p>
+    <w:p>
+      <w:pPr>
+        <w:pStyle w:val="PargrafodaLista"/>
+        <w:numPr>
+          <w:ilvl w:val="0"/>
+          <w:numId w:val="1"/>
+        </w:numPr>
+        <w:rPr>
+          <w:rFonts w:ascii="Times New Roman" w:hAnsi="Times New Roman" w:cs="Times New Roman"/>
+          <w:sz w:val="20"/>
+          <w:szCs w:val="20"/>
+        </w:rPr>
+      </w:pPr>
+      <w:r>
+        <w:rPr>
+          <w:rFonts w:ascii="Times New Roman" w:hAnsi="Times New Roman" w:cs="Times New Roman"/>
+          <w:sz w:val="20"/>
+          <w:szCs w:val="20"/>
+        </w:rPr>
+        <w:t xml:space="preserve">N:M (benefícios) – várias folhas de pagamento recebem diferentes benefícios. Vários benefícios estão contidos em diversas folhas de pagamento. </w:t>
       </w:r>
     </w:p>
     <w:p>
@@ -2483,6 +2536,36 @@
     </w:p>
     <w:p>
       <w:pPr>
+        <w:pStyle w:val="PargrafodaLista"/>
+        <w:numPr>
+          <w:ilvl w:val="0"/>
+          <w:numId w:val="1"/>
+        </w:numPr>
+        <w:rPr>
+          <w:rFonts w:ascii="Times New Roman" w:hAnsi="Times New Roman" w:cs="Times New Roman"/>
+          <w:sz w:val="20"/>
+          <w:szCs w:val="20"/>
+        </w:rPr>
+      </w:pPr>
+      <w:r>
+        <w:rPr>
+          <w:rFonts w:ascii="Times New Roman" w:hAnsi="Times New Roman" w:cs="Times New Roman"/>
+          <w:sz w:val="20"/>
+          <w:szCs w:val="20"/>
+        </w:rPr>
+        <w:t>N:M (folha de pagamento) – um</w:t>
+      </w:r>
+      <w:r>
+        <w:rPr>
+          <w:rFonts w:ascii="Times New Roman" w:hAnsi="Times New Roman" w:cs="Times New Roman"/>
+          <w:sz w:val="20"/>
+          <w:szCs w:val="20"/>
+        </w:rPr>
+        <w:t xml:space="preserve"> benefício pode aparecer em diferentes folhas de pagamento. Uma folha de pagamento pode conter vários benefícios.</w:t>
+      </w:r>
+    </w:p>
+    <w:p>
+      <w:pPr>
         <w:rPr>
           <w:rFonts w:ascii="Times New Roman" w:hAnsi="Times New Roman" w:cs="Times New Roman"/>
           <w:sz w:val="20"/>
@@ -2517,55 +2600,30 @@
           <w:sz w:val="20"/>
           <w:szCs w:val="20"/>
         </w:rPr>
-        <w:t xml:space="preserve">N:M (funcionários) – vários funcionários recebem </w:t>
-      </w:r>
-      <w:r>
-        <w:rPr>
-          <w:rFonts w:ascii="Times New Roman" w:hAnsi="Times New Roman" w:cs="Times New Roman"/>
-          <w:sz w:val="20"/>
-          <w:szCs w:val="20"/>
-        </w:rPr>
-        <w:t>variados treinamentos</w:t>
-      </w:r>
-      <w:r>
-        <w:rPr>
-          <w:rFonts w:ascii="Times New Roman" w:hAnsi="Times New Roman" w:cs="Times New Roman"/>
-          <w:sz w:val="20"/>
-          <w:szCs w:val="20"/>
-        </w:rPr>
-        <w:t xml:space="preserve">. Vários </w:t>
-      </w:r>
-      <w:r>
-        <w:rPr>
-          <w:rFonts w:ascii="Times New Roman" w:hAnsi="Times New Roman" w:cs="Times New Roman"/>
-          <w:sz w:val="20"/>
-          <w:szCs w:val="20"/>
-        </w:rPr>
-        <w:t>treinamentos</w:t>
-      </w:r>
-      <w:r>
-        <w:rPr>
-          <w:rFonts w:ascii="Times New Roman" w:hAnsi="Times New Roman" w:cs="Times New Roman"/>
-          <w:sz w:val="20"/>
-          <w:szCs w:val="20"/>
-        </w:rPr>
-        <w:t xml:space="preserve"> estão </w:t>
-      </w:r>
-      <w:r>
-        <w:rPr>
-          <w:rFonts w:ascii="Times New Roman" w:hAnsi="Times New Roman" w:cs="Times New Roman"/>
-          <w:sz w:val="20"/>
-          <w:szCs w:val="20"/>
-        </w:rPr>
-        <w:t>contidos</w:t>
-      </w:r>
-      <w:r>
-        <w:rPr>
-          <w:rFonts w:ascii="Times New Roman" w:hAnsi="Times New Roman" w:cs="Times New Roman"/>
-          <w:sz w:val="20"/>
-          <w:szCs w:val="20"/>
-        </w:rPr>
-        <w:t xml:space="preserve"> em diversos funcionários.</w:t>
+        <w:t>N:M (funcionários) – vários funcionários recebem variados treinamentos. Vários treinamentos estão contidos em diversos funcionários.</w:t>
+      </w:r>
+    </w:p>
+    <w:p>
+      <w:pPr>
+        <w:pStyle w:val="PargrafodaLista"/>
+        <w:numPr>
+          <w:ilvl w:val="0"/>
+          <w:numId w:val="1"/>
+        </w:numPr>
+        <w:rPr>
+          <w:rFonts w:ascii="Times New Roman" w:hAnsi="Times New Roman" w:cs="Times New Roman"/>
+          <w:sz w:val="20"/>
+          <w:szCs w:val="20"/>
+        </w:rPr>
+      </w:pPr>
+      <w:r>
+        <w:rPr>
+          <w:rFonts w:ascii="Times New Roman" w:hAnsi="Times New Roman" w:cs="Times New Roman"/>
+          <w:sz w:val="20"/>
+          <w:szCs w:val="20"/>
+        </w:rPr>
+        <w:lastRenderedPageBreak/>
+        <w:t>N:M (departamentos) – vários treinamentos estão contidos em vários departamentos. E vários departamentos possuem vários treinamentos.</w:t>
       </w:r>
     </w:p>
     <w:p>

</xml_diff>